<commit_message>
fix Moor's low exercise
</commit_message>
<xml_diff>
--- a/3. Concurrency in Go/Week1/moore.docx
+++ b/3. Concurrency in Go/Week1/moore.docx
@@ -1,9 +1,10 @@
 
 <file path=word/document.xml><?xml version="1.0" encoding="utf-8"?>
-<w:document xmlns:wpc="http://schemas.microsoft.com/office/word/2010/wordprocessingCanvas" xmlns:cx="http://schemas.microsoft.com/office/drawing/2014/chartex" xmlns:cx1="http://schemas.microsoft.com/office/drawing/2015/9/8/chartex" xmlns:cx2="http://schemas.microsoft.com/office/drawing/2015/10/21/chartex" xmlns:cx3="http://schemas.microsoft.com/office/drawing/2016/5/9/chartex" xmlns:cx4="http://schemas.microsoft.com/office/drawing/2016/5/10/chartex" xmlns:cx5="http://schemas.microsoft.com/office/drawing/2016/5/11/chartex" xmlns:cx6="http://schemas.microsoft.com/office/drawing/2016/5/12/chartex" xmlns:cx7="http://schemas.microsoft.com/office/drawing/2016/5/13/chartex" xmlns:cx8="http://schemas.microsoft.com/office/drawing/2016/5/14/chartex" xmlns:mc="http://schemas.openxmlformats.org/markup-compatibility/2006" xmlns:aink="http://schemas.microsoft.com/office/drawing/2016/ink" xmlns:am3d="http://schemas.microsoft.com/office/drawing/2017/model3d" xmlns:o="urn:schemas-microsoft-com:office:office" xmlns:r="http://schemas.openxmlformats.org/officeDocument/2006/relationships" xmlns:m="http://schemas.openxmlformats.org/officeDocument/2006/math" xmlns:v="urn:schemas-microsoft-com:vml" xmlns:wp14="http://schemas.microsoft.com/office/word/2010/wordprocessingDrawing" xmlns:wp="http://schemas.openxmlformats.org/drawingml/2006/wordprocessingDrawing" xmlns:w10="urn:schemas-microsoft-com:office:word" xmlns:w="http://schemas.openxmlformats.org/wordprocessingml/2006/main" xmlns:w14="http://schemas.microsoft.com/office/word/2010/wordml" xmlns:w15="http://schemas.microsoft.com/office/word/2012/wordml" xmlns:w16cid="http://schemas.microsoft.com/office/word/2016/wordml/cid" xmlns:w16se="http://schemas.microsoft.com/office/word/2015/wordml/symex" xmlns:wpg="http://schemas.microsoft.com/office/word/2010/wordprocessingGroup" xmlns:wpi="http://schemas.microsoft.com/office/word/2010/wordprocessingInk" xmlns:wne="http://schemas.microsoft.com/office/word/2006/wordml" xmlns:wps="http://schemas.microsoft.com/office/word/2010/wordprocessingShape" mc:Ignorable="w14 w15 w16se w16cid wp14">
+<w:document xmlns:wpc="http://schemas.microsoft.com/office/word/2010/wordprocessingCanvas" xmlns:cx="http://schemas.microsoft.com/office/drawing/2014/chartex" xmlns:cx1="http://schemas.microsoft.com/office/drawing/2015/9/8/chartex" xmlns:cx2="http://schemas.microsoft.com/office/drawing/2015/10/21/chartex" xmlns:cx3="http://schemas.microsoft.com/office/drawing/2016/5/9/chartex" xmlns:cx4="http://schemas.microsoft.com/office/drawing/2016/5/10/chartex" xmlns:cx5="http://schemas.microsoft.com/office/drawing/2016/5/11/chartex" xmlns:cx6="http://schemas.microsoft.com/office/drawing/2016/5/12/chartex" xmlns:cx7="http://schemas.microsoft.com/office/drawing/2016/5/13/chartex" xmlns:cx8="http://schemas.microsoft.com/office/drawing/2016/5/14/chartex" xmlns:mc="http://schemas.openxmlformats.org/markup-compatibility/2006" xmlns:aink="http://schemas.microsoft.com/office/drawing/2016/ink" xmlns:am3d="http://schemas.microsoft.com/office/drawing/2017/model3d" xmlns:o="urn:schemas-microsoft-com:office:office" xmlns:r="http://schemas.openxmlformats.org/officeDocument/2006/relationships" xmlns:m="http://schemas.openxmlformats.org/officeDocument/2006/math" xmlns:v="urn:schemas-microsoft-com:vml" xmlns:wp14="http://schemas.microsoft.com/office/word/2010/wordprocessingDrawing" xmlns:wp="http://schemas.openxmlformats.org/drawingml/2006/wordprocessingDrawing" xmlns:w10="urn:schemas-microsoft-com:office:word" xmlns:w="http://schemas.openxmlformats.org/wordprocessingml/2006/main" xmlns:w14="http://schemas.microsoft.com/office/word/2010/wordml" xmlns:w15="http://schemas.microsoft.com/office/word/2012/wordml" xmlns:w16cex="http://schemas.microsoft.com/office/word/2018/wordml/cex" xmlns:w16cid="http://schemas.microsoft.com/office/word/2016/wordml/cid" xmlns:w16="http://schemas.microsoft.com/office/word/2018/wordml" xmlns:w16se="http://schemas.microsoft.com/office/word/2015/wordml/symex" xmlns:wpg="http://schemas.microsoft.com/office/word/2010/wordprocessingGroup" xmlns:wpi="http://schemas.microsoft.com/office/word/2010/wordprocessingInk" xmlns:wne="http://schemas.microsoft.com/office/word/2006/wordml" xmlns:wps="http://schemas.microsoft.com/office/word/2010/wordprocessingShape" mc:Ignorable="w14 w15 w16se w16cid w16 w16cex wp14">
   <w:body>
     <w:p>
       <w:pPr>
+        <w:jc w:val="center"/>
         <w:rPr>
           <w:b/>
           <w:bCs/>
@@ -22,25 +23,15 @@
         </w:rPr>
         <w:t>Moore's Law no longer working?</w:t>
       </w:r>
-      <w:bookmarkStart w:id="0" w:name="_GoBack"/>
-    </w:p>
-    <w:bookmarkEnd w:id="0"/>
-    <w:p>
-      <w:pPr>
-        <w:rPr>
-          <w:lang w:val="en-US"/>
-        </w:rPr>
-      </w:pPr>
-      <w:r>
-        <w:rPr>
-          <w:lang w:val="en-US"/>
-        </w:rPr>
-        <w:t>Already in 2007, Moore himself said that the operation of this law is no longer possible due to fundamental reasons - the atomic nature of matter and the limitation of the speed of light, which does not allow processors to work even faster.</w:t>
-      </w:r>
     </w:p>
     <w:p>
       <w:pPr>
-        <w:rPr>
+        <w:jc w:val="center"/>
+        <w:rPr>
+          <w:b/>
+          <w:bCs/>
+          <w:sz w:val="28"/>
+          <w:szCs w:val="28"/>
           <w:lang w:val="en-US"/>
         </w:rPr>
       </w:pPr>
@@ -53,97 +44,243 @@
       </w:pPr>
       <w:r>
         <w:rPr>
+          <w:b/>
+          <w:bCs/>
+          <w:sz w:val="28"/>
+          <w:szCs w:val="28"/>
           <w:lang w:val="en-US"/>
         </w:rPr>
-        <w:drawing>
-          <wp:inline distT="0" distB="0" distL="0" distR="0" wp14:anchorId="37DA318D" wp14:editId="590E5FDB">
-            <wp:extent cx="5505450" cy="4420838"/>
-            <wp:effectExtent l="0" t="0" r="0" b="0"/>
-            <wp:docPr id="1" name="Рисунок 1"/>
-            <wp:cNvGraphicFramePr>
-              <a:graphicFrameLocks xmlns:a="http://schemas.openxmlformats.org/drawingml/2006/main" noChangeAspect="1"/>
-            </wp:cNvGraphicFramePr>
-            <a:graphic xmlns:a="http://schemas.openxmlformats.org/drawingml/2006/main">
-              <a:graphicData uri="http://schemas.openxmlformats.org/drawingml/2006/picture">
-                <pic:pic xmlns:pic="http://schemas.openxmlformats.org/drawingml/2006/picture">
-                  <pic:nvPicPr>
-                    <pic:cNvPr id="1" name=""/>
-                    <pic:cNvPicPr/>
-                  </pic:nvPicPr>
-                  <pic:blipFill>
-                    <a:blip r:embed="rId4"/>
-                    <a:stretch>
-                      <a:fillRect/>
-                    </a:stretch>
-                  </pic:blipFill>
-                  <pic:spPr>
-                    <a:xfrm>
-                      <a:off x="0" y="0"/>
-                      <a:ext cx="5514048" cy="4427742"/>
-                    </a:xfrm>
-                    <a:prstGeom prst="rect">
-                      <a:avLst/>
-                    </a:prstGeom>
-                  </pic:spPr>
-                </pic:pic>
-              </a:graphicData>
-            </a:graphic>
-          </wp:inline>
-        </w:drawing>
+        <w:t>Moore’s law:</w:t>
+      </w:r>
+      <w:r>
+        <w:rPr>
+          <w:sz w:val="28"/>
+          <w:szCs w:val="28"/>
+          <w:lang w:val="en-US"/>
+        </w:rPr>
+        <w:t xml:space="preserve">  </w:t>
+      </w:r>
+      <w:r>
+        <w:rPr>
+          <w:sz w:val="24"/>
+          <w:szCs w:val="24"/>
+          <w:lang w:val="en-US"/>
+        </w:rPr>
+        <w:t>The number of transistors on a microchip doubles every year</w:t>
+      </w:r>
+      <w:r>
+        <w:rPr>
+          <w:sz w:val="24"/>
+          <w:szCs w:val="24"/>
+          <w:lang w:val="en-US"/>
+        </w:rPr>
+        <w:t>.</w:t>
       </w:r>
     </w:p>
     <w:p>
       <w:pPr>
         <w:rPr>
+          <w:b/>
+          <w:bCs/>
+          <w:sz w:val="28"/>
+          <w:szCs w:val="28"/>
           <w:lang w:val="en-US"/>
         </w:rPr>
       </w:pPr>
+      <w:r>
+        <w:rPr>
+          <w:b/>
+          <w:bCs/>
+          <w:sz w:val="28"/>
+          <w:szCs w:val="28"/>
+          <w:lang w:val="en-US"/>
+        </w:rPr>
+        <w:t>It is</w:t>
+      </w:r>
+      <w:r>
+        <w:rPr>
+          <w:b/>
+          <w:bCs/>
+          <w:sz w:val="28"/>
+          <w:szCs w:val="28"/>
+          <w:lang w:val="en-US"/>
+        </w:rPr>
+        <w:t xml:space="preserve"> no longer working because:</w:t>
+      </w:r>
     </w:p>
     <w:p>
       <w:pPr>
-        <w:rPr>
-          <w:sz w:val="24"/>
-          <w:szCs w:val="24"/>
-          <w:lang w:val="en-US"/>
-        </w:rPr>
-      </w:pPr>
-      <w:r>
-        <w:rPr>
-          <w:sz w:val="24"/>
-          <w:szCs w:val="24"/>
-          <w:lang w:val="en-US"/>
-        </w:rPr>
-        <w:t>Growth in the number of transistors in the period 1971-2011. Moore's Law</w:t>
+        <w:pStyle w:val="a3"/>
+        <w:numPr>
+          <w:ilvl w:val="0"/>
+          <w:numId w:val="2"/>
+        </w:numPr>
+        <w:rPr>
+          <w:sz w:val="24"/>
+          <w:szCs w:val="24"/>
+        </w:rPr>
+      </w:pPr>
+      <w:r>
+        <w:rPr>
+          <w:b/>
+          <w:bCs/>
+          <w:sz w:val="24"/>
+          <w:szCs w:val="24"/>
+        </w:rPr>
+        <w:t>The problem of high power:</w:t>
+      </w:r>
+      <w:r>
+        <w:rPr>
+          <w:sz w:val="24"/>
+          <w:szCs w:val="24"/>
+        </w:rPr>
+        <w:t xml:space="preserve"> the increase in the number of transistors on a chip each year leads to an increase in power consumption.</w:t>
       </w:r>
     </w:p>
     <w:p>
       <w:pPr>
-        <w:rPr>
-          <w:sz w:val="24"/>
-          <w:szCs w:val="24"/>
-          <w:lang w:val="en-US"/>
-        </w:rPr>
-      </w:pPr>
-      <w:r>
-        <w:rPr>
-          <w:sz w:val="24"/>
-          <w:szCs w:val="24"/>
-          <w:lang w:val="en-US"/>
-        </w:rPr>
-        <w:t>Criticism of Moore's Law appeared almost immediately after its appearance. One of the most vulnerable points of this concept was the point that with an exponential increase in processor capacities, their cost each time decreases by about the same order of magnitude. If in 1969 the cost of creating the first personal computer H316 from Honeywell was more than $ 10 thousand, then by 1971 it should have dropped to $ 5 thousand, and by 1973 - to $ 2.5 thousand. However, in 1975, MOS Technology, Inc. began production of the KIM-1 computer, which cost $ 245.</w:t>
-      </w:r>
+        <w:pStyle w:val="a3"/>
+        <w:rPr>
+          <w:sz w:val="24"/>
+          <w:szCs w:val="24"/>
+        </w:rPr>
+      </w:pPr>
     </w:p>
     <w:p>
       <w:pPr>
-        <w:rPr>
-          <w:sz w:val="24"/>
-          <w:szCs w:val="24"/>
-          <w:lang w:val="en-US"/>
-        </w:rPr>
-      </w:pPr>
+        <w:pStyle w:val="a3"/>
+        <w:numPr>
+          <w:ilvl w:val="0"/>
+          <w:numId w:val="2"/>
+        </w:numPr>
+        <w:rPr>
+          <w:sz w:val="24"/>
+          <w:szCs w:val="24"/>
+        </w:rPr>
+      </w:pPr>
+      <w:r>
+        <w:rPr>
+          <w:b/>
+          <w:bCs/>
+          <w:sz w:val="24"/>
+          <w:szCs w:val="24"/>
+        </w:rPr>
+        <w:t>High temperature problem:</w:t>
+      </w:r>
+      <w:r>
+        <w:rPr>
+          <w:sz w:val="24"/>
+          <w:szCs w:val="24"/>
+        </w:rPr>
+        <w:t xml:space="preserve"> Due to higher power consumption, high temperature rise occurs.</w:t>
+      </w:r>
     </w:p>
     <w:p>
       <w:pPr>
+        <w:pStyle w:val="a3"/>
+        <w:rPr>
+          <w:sz w:val="24"/>
+          <w:szCs w:val="24"/>
+        </w:rPr>
+      </w:pPr>
+    </w:p>
+    <w:p>
+      <w:pPr>
+        <w:pStyle w:val="a3"/>
+        <w:numPr>
+          <w:ilvl w:val="0"/>
+          <w:numId w:val="2"/>
+        </w:numPr>
+        <w:rPr>
+          <w:sz w:val="24"/>
+          <w:szCs w:val="24"/>
+        </w:rPr>
+      </w:pPr>
+      <w:r>
+        <w:rPr>
+          <w:b/>
+          <w:bCs/>
+          <w:sz w:val="24"/>
+          <w:szCs w:val="24"/>
+        </w:rPr>
+        <w:t>Scaling cannot continue indefinitely:</w:t>
+      </w:r>
+      <w:r>
+        <w:rPr>
+          <w:sz w:val="24"/>
+          <w:szCs w:val="24"/>
+        </w:rPr>
+        <w:t xml:space="preserve"> It is not possible to achieve very low voltages for physical reasons.</w:t>
+      </w:r>
+      <w:r>
+        <w:rPr>
+          <w:sz w:val="24"/>
+          <w:szCs w:val="24"/>
+        </w:rPr>
+        <w:t xml:space="preserve"> </w:t>
+      </w:r>
+    </w:p>
+    <w:p>
+      <w:pPr>
+        <w:pStyle w:val="a3"/>
+        <w:rPr>
+          <w:sz w:val="24"/>
+          <w:szCs w:val="24"/>
+        </w:rPr>
+      </w:pPr>
+    </w:p>
+    <w:p>
+      <w:pPr>
+        <w:pStyle w:val="a3"/>
+        <w:numPr>
+          <w:ilvl w:val="0"/>
+          <w:numId w:val="2"/>
+        </w:numPr>
+        <w:rPr>
+          <w:sz w:val="24"/>
+          <w:szCs w:val="24"/>
+        </w:rPr>
+      </w:pPr>
+      <w:r>
+        <w:rPr>
+          <w:b/>
+          <w:bCs/>
+          <w:sz w:val="24"/>
+          <w:szCs w:val="24"/>
+        </w:rPr>
+        <w:t>Voltage noise immunity problem:</w:t>
+      </w:r>
+      <w:r>
+        <w:rPr>
+          <w:sz w:val="24"/>
+          <w:szCs w:val="24"/>
+        </w:rPr>
+        <w:t xml:space="preserve"> At low voltage it is difficult to distinguish voltage fluctuations from noise</w:t>
+      </w:r>
+      <w:r>
+        <w:rPr>
+          <w:sz w:val="24"/>
+          <w:szCs w:val="24"/>
+        </w:rPr>
+        <w:t xml:space="preserve">. </w:t>
+      </w:r>
+    </w:p>
+    <w:p>
+      <w:pPr>
+        <w:pStyle w:val="a3"/>
+        <w:rPr>
+          <w:sz w:val="24"/>
+          <w:szCs w:val="24"/>
+        </w:rPr>
+      </w:pPr>
+    </w:p>
+    <w:p>
+      <w:pPr>
+        <w:pStyle w:val="a3"/>
+        <w:numPr>
+          <w:ilvl w:val="0"/>
+          <w:numId w:val="2"/>
+        </w:numPr>
         <w:rPr>
           <w:sz w:val="24"/>
           <w:szCs w:val="24"/>
@@ -152,11 +289,19 @@
       </w:pPr>
       <w:r>
         <w:rPr>
-          <w:sz w:val="24"/>
-          <w:szCs w:val="24"/>
-          <w:lang w:val="en-US"/>
-        </w:rPr>
-        <w:t>Not only the financial aspects of this law were constantly criticized, but also the impossibility of transferring it to other areas. In 1983, Scientific American stated in its material that "Moore's law is absolutely impossible to use, not only in industry in the broadest sense of the word, but also in virtually all industries related to computing."</w:t>
+          <w:b/>
+          <w:bCs/>
+          <w:sz w:val="24"/>
+          <w:szCs w:val="24"/>
+        </w:rPr>
+        <w:t>Increased Power Leakage:</w:t>
+      </w:r>
+      <w:r>
+        <w:rPr>
+          <w:sz w:val="24"/>
+          <w:szCs w:val="24"/>
+        </w:rPr>
+        <w:t xml:space="preserve"> With smaller transistors and tighter placement on the die, the insulator between the transistors becomes thinner, thereby increasing power leakage.</w:t>
       </w:r>
     </w:p>
     <w:sectPr>
@@ -169,8 +314,194 @@
 </w:document>
 </file>
 
+<file path=word/numbering.xml><?xml version="1.0" encoding="utf-8"?>
+<w:numbering xmlns:wpc="http://schemas.microsoft.com/office/word/2010/wordprocessingCanvas" xmlns:cx="http://schemas.microsoft.com/office/drawing/2014/chartex" xmlns:cx1="http://schemas.microsoft.com/office/drawing/2015/9/8/chartex" xmlns:cx2="http://schemas.microsoft.com/office/drawing/2015/10/21/chartex" xmlns:cx3="http://schemas.microsoft.com/office/drawing/2016/5/9/chartex" xmlns:cx4="http://schemas.microsoft.com/office/drawing/2016/5/10/chartex" xmlns:cx5="http://schemas.microsoft.com/office/drawing/2016/5/11/chartex" xmlns:cx6="http://schemas.microsoft.com/office/drawing/2016/5/12/chartex" xmlns:cx7="http://schemas.microsoft.com/office/drawing/2016/5/13/chartex" xmlns:cx8="http://schemas.microsoft.com/office/drawing/2016/5/14/chartex" xmlns:mc="http://schemas.openxmlformats.org/markup-compatibility/2006" xmlns:aink="http://schemas.microsoft.com/office/drawing/2016/ink" xmlns:am3d="http://schemas.microsoft.com/office/drawing/2017/model3d" xmlns:o="urn:schemas-microsoft-com:office:office" xmlns:r="http://schemas.openxmlformats.org/officeDocument/2006/relationships" xmlns:m="http://schemas.openxmlformats.org/officeDocument/2006/math" xmlns:v="urn:schemas-microsoft-com:vml" xmlns:wp14="http://schemas.microsoft.com/office/word/2010/wordprocessingDrawing" xmlns:wp="http://schemas.openxmlformats.org/drawingml/2006/wordprocessingDrawing" xmlns:w10="urn:schemas-microsoft-com:office:word" xmlns:w="http://schemas.openxmlformats.org/wordprocessingml/2006/main" xmlns:w14="http://schemas.microsoft.com/office/word/2010/wordml" xmlns:w15="http://schemas.microsoft.com/office/word/2012/wordml" xmlns:w16cex="http://schemas.microsoft.com/office/word/2018/wordml/cex" xmlns:w16cid="http://schemas.microsoft.com/office/word/2016/wordml/cid" xmlns:w16="http://schemas.microsoft.com/office/word/2018/wordml" xmlns:w16se="http://schemas.microsoft.com/office/word/2015/wordml/symex" xmlns:wpg="http://schemas.microsoft.com/office/word/2010/wordprocessingGroup" xmlns:wpi="http://schemas.microsoft.com/office/word/2010/wordprocessingInk" xmlns:wne="http://schemas.microsoft.com/office/word/2006/wordml" xmlns:wps="http://schemas.microsoft.com/office/word/2010/wordprocessingShape" mc:Ignorable="w14 w15 w16se w16cid w16 w16cex wp14">
+  <w:abstractNum w:abstractNumId="0" w15:restartNumberingAfterBreak="0">
+    <w:nsid w:val="122722FA"/>
+    <w:multiLevelType w:val="hybridMultilevel"/>
+    <w:tmpl w:val="1FE8785A"/>
+    <w:lvl w:ilvl="0" w:tplc="0419000F">
+      <w:start w:val="1"/>
+      <w:numFmt w:val="decimal"/>
+      <w:lvlText w:val="%1."/>
+      <w:lvlJc w:val="left"/>
+      <w:pPr>
+        <w:ind w:left="644" w:hanging="360"/>
+      </w:pPr>
+    </w:lvl>
+    <w:lvl w:ilvl="1" w:tplc="04190019" w:tentative="1">
+      <w:start w:val="1"/>
+      <w:numFmt w:val="lowerLetter"/>
+      <w:lvlText w:val="%2."/>
+      <w:lvlJc w:val="left"/>
+      <w:pPr>
+        <w:ind w:left="1364" w:hanging="360"/>
+      </w:pPr>
+    </w:lvl>
+    <w:lvl w:ilvl="2" w:tplc="0419001B" w:tentative="1">
+      <w:start w:val="1"/>
+      <w:numFmt w:val="lowerRoman"/>
+      <w:lvlText w:val="%3."/>
+      <w:lvlJc w:val="right"/>
+      <w:pPr>
+        <w:ind w:left="2084" w:hanging="180"/>
+      </w:pPr>
+    </w:lvl>
+    <w:lvl w:ilvl="3" w:tplc="0419000F" w:tentative="1">
+      <w:start w:val="1"/>
+      <w:numFmt w:val="decimal"/>
+      <w:lvlText w:val="%4."/>
+      <w:lvlJc w:val="left"/>
+      <w:pPr>
+        <w:ind w:left="2804" w:hanging="360"/>
+      </w:pPr>
+    </w:lvl>
+    <w:lvl w:ilvl="4" w:tplc="04190019" w:tentative="1">
+      <w:start w:val="1"/>
+      <w:numFmt w:val="lowerLetter"/>
+      <w:lvlText w:val="%5."/>
+      <w:lvlJc w:val="left"/>
+      <w:pPr>
+        <w:ind w:left="3524" w:hanging="360"/>
+      </w:pPr>
+    </w:lvl>
+    <w:lvl w:ilvl="5" w:tplc="0419001B" w:tentative="1">
+      <w:start w:val="1"/>
+      <w:numFmt w:val="lowerRoman"/>
+      <w:lvlText w:val="%6."/>
+      <w:lvlJc w:val="right"/>
+      <w:pPr>
+        <w:ind w:left="4244" w:hanging="180"/>
+      </w:pPr>
+    </w:lvl>
+    <w:lvl w:ilvl="6" w:tplc="0419000F" w:tentative="1">
+      <w:start w:val="1"/>
+      <w:numFmt w:val="decimal"/>
+      <w:lvlText w:val="%7."/>
+      <w:lvlJc w:val="left"/>
+      <w:pPr>
+        <w:ind w:left="4964" w:hanging="360"/>
+      </w:pPr>
+    </w:lvl>
+    <w:lvl w:ilvl="7" w:tplc="04190019" w:tentative="1">
+      <w:start w:val="1"/>
+      <w:numFmt w:val="lowerLetter"/>
+      <w:lvlText w:val="%8."/>
+      <w:lvlJc w:val="left"/>
+      <w:pPr>
+        <w:ind w:left="5684" w:hanging="360"/>
+      </w:pPr>
+    </w:lvl>
+    <w:lvl w:ilvl="8" w:tplc="0419001B" w:tentative="1">
+      <w:start w:val="1"/>
+      <w:numFmt w:val="lowerRoman"/>
+      <w:lvlText w:val="%9."/>
+      <w:lvlJc w:val="right"/>
+      <w:pPr>
+        <w:ind w:left="6404" w:hanging="180"/>
+      </w:pPr>
+    </w:lvl>
+  </w:abstractNum>
+  <w:abstractNum w:abstractNumId="1" w15:restartNumberingAfterBreak="0">
+    <w:nsid w:val="6FA3082B"/>
+    <w:multiLevelType w:val="hybridMultilevel"/>
+    <w:tmpl w:val="DA1AD35C"/>
+    <w:lvl w:ilvl="0" w:tplc="1009000F">
+      <w:start w:val="1"/>
+      <w:numFmt w:val="decimal"/>
+      <w:lvlText w:val="%1."/>
+      <w:lvlJc w:val="left"/>
+      <w:pPr>
+        <w:ind w:left="720" w:hanging="360"/>
+      </w:pPr>
+      <w:rPr>
+        <w:rFonts w:hint="default"/>
+      </w:rPr>
+    </w:lvl>
+    <w:lvl w:ilvl="1" w:tplc="10090019" w:tentative="1">
+      <w:start w:val="1"/>
+      <w:numFmt w:val="lowerLetter"/>
+      <w:lvlText w:val="%2."/>
+      <w:lvlJc w:val="left"/>
+      <w:pPr>
+        <w:ind w:left="1440" w:hanging="360"/>
+      </w:pPr>
+    </w:lvl>
+    <w:lvl w:ilvl="2" w:tplc="1009001B" w:tentative="1">
+      <w:start w:val="1"/>
+      <w:numFmt w:val="lowerRoman"/>
+      <w:lvlText w:val="%3."/>
+      <w:lvlJc w:val="right"/>
+      <w:pPr>
+        <w:ind w:left="2160" w:hanging="180"/>
+      </w:pPr>
+    </w:lvl>
+    <w:lvl w:ilvl="3" w:tplc="1009000F" w:tentative="1">
+      <w:start w:val="1"/>
+      <w:numFmt w:val="decimal"/>
+      <w:lvlText w:val="%4."/>
+      <w:lvlJc w:val="left"/>
+      <w:pPr>
+        <w:ind w:left="2880" w:hanging="360"/>
+      </w:pPr>
+    </w:lvl>
+    <w:lvl w:ilvl="4" w:tplc="10090019" w:tentative="1">
+      <w:start w:val="1"/>
+      <w:numFmt w:val="lowerLetter"/>
+      <w:lvlText w:val="%5."/>
+      <w:lvlJc w:val="left"/>
+      <w:pPr>
+        <w:ind w:left="3600" w:hanging="360"/>
+      </w:pPr>
+    </w:lvl>
+    <w:lvl w:ilvl="5" w:tplc="1009001B" w:tentative="1">
+      <w:start w:val="1"/>
+      <w:numFmt w:val="lowerRoman"/>
+      <w:lvlText w:val="%6."/>
+      <w:lvlJc w:val="right"/>
+      <w:pPr>
+        <w:ind w:left="4320" w:hanging="180"/>
+      </w:pPr>
+    </w:lvl>
+    <w:lvl w:ilvl="6" w:tplc="1009000F" w:tentative="1">
+      <w:start w:val="1"/>
+      <w:numFmt w:val="decimal"/>
+      <w:lvlText w:val="%7."/>
+      <w:lvlJc w:val="left"/>
+      <w:pPr>
+        <w:ind w:left="5040" w:hanging="360"/>
+      </w:pPr>
+    </w:lvl>
+    <w:lvl w:ilvl="7" w:tplc="10090019" w:tentative="1">
+      <w:start w:val="1"/>
+      <w:numFmt w:val="lowerLetter"/>
+      <w:lvlText w:val="%8."/>
+      <w:lvlJc w:val="left"/>
+      <w:pPr>
+        <w:ind w:left="5760" w:hanging="360"/>
+      </w:pPr>
+    </w:lvl>
+    <w:lvl w:ilvl="8" w:tplc="1009001B" w:tentative="1">
+      <w:start w:val="1"/>
+      <w:numFmt w:val="lowerRoman"/>
+      <w:lvlText w:val="%9."/>
+      <w:lvlJc w:val="right"/>
+      <w:pPr>
+        <w:ind w:left="6480" w:hanging="180"/>
+      </w:pPr>
+    </w:lvl>
+  </w:abstractNum>
+  <w:num w:numId="1">
+    <w:abstractNumId w:val="1"/>
+  </w:num>
+  <w:num w:numId="2">
+    <w:abstractNumId w:val="0"/>
+  </w:num>
+</w:numbering>
+</file>
+
 <file path=word/styles.xml><?xml version="1.0" encoding="utf-8"?>
-<w:styles xmlns:mc="http://schemas.openxmlformats.org/markup-compatibility/2006" xmlns:r="http://schemas.openxmlformats.org/officeDocument/2006/relationships" xmlns:w="http://schemas.openxmlformats.org/wordprocessingml/2006/main" xmlns:w14="http://schemas.microsoft.com/office/word/2010/wordml" xmlns:w15="http://schemas.microsoft.com/office/word/2012/wordml" xmlns:w16cid="http://schemas.microsoft.com/office/word/2016/wordml/cid" xmlns:w16se="http://schemas.microsoft.com/office/word/2015/wordml/symex" mc:Ignorable="w14 w15 w16se w16cid">
+<w:styles xmlns:mc="http://schemas.openxmlformats.org/markup-compatibility/2006" xmlns:r="http://schemas.openxmlformats.org/officeDocument/2006/relationships" xmlns:w="http://schemas.openxmlformats.org/wordprocessingml/2006/main" xmlns:w14="http://schemas.microsoft.com/office/word/2010/wordml" xmlns:w15="http://schemas.microsoft.com/office/word/2012/wordml" xmlns:w16cex="http://schemas.microsoft.com/office/word/2018/wordml/cex" xmlns:w16cid="http://schemas.microsoft.com/office/word/2016/wordml/cid" xmlns:w16="http://schemas.microsoft.com/office/word/2018/wordml" xmlns:w16se="http://schemas.microsoft.com/office/word/2015/wordml/symex" mc:Ignorable="w14 w15 w16se w16cid w16 w16cex">
   <w:docDefaults>
     <w:rPrDefault>
       <w:rPr>
@@ -595,6 +926,20 @@
     <w:semiHidden/>
     <w:unhideWhenUsed/>
   </w:style>
+  <w:style w:type="paragraph" w:styleId="a3">
+    <w:name w:val="List Paragraph"/>
+    <w:basedOn w:val="a"/>
+    <w:uiPriority w:val="34"/>
+    <w:qFormat/>
+    <w:rsid w:val="00BD6017"/>
+    <w:pPr>
+      <w:ind w:left="720"/>
+      <w:contextualSpacing/>
+    </w:pPr>
+    <w:rPr>
+      <w:lang w:val="en-CA"/>
+    </w:rPr>
+  </w:style>
 </w:styles>
 </file>
 

</xml_diff>